<commit_message>
Section 2 and hardware added in courses
</commit_message>
<xml_diff>
--- a/Mozakerh/session2.docx
+++ b/Mozakerh/session2.docx
@@ -185,210 +185,246 @@
       <w:pPr>
         <w:bidi/>
         <w:rPr>
-          <w:rFonts w:ascii="XB Roya" w:hAnsi="XB Roya" w:cs="XB Roya" w:hint="cs"/>
-          <w:sz w:val="36"/>
-          <w:szCs w:val="36"/>
-          <w:lang w:bidi="fa-IR"/>
-        </w:rPr>
-      </w:pPr>
-    </w:p>
-    <w:p>
-      <w:pPr>
-        <w:bidi/>
-        <w:rPr>
-          <w:rFonts w:ascii="XB Roya" w:hAnsi="XB Roya" w:cs="XB Roya"/>
-          <w:sz w:val="36"/>
-          <w:szCs w:val="36"/>
-          <w:rtl/>
-          <w:lang w:bidi="fa-IR"/>
-        </w:rPr>
-      </w:pPr>
-    </w:p>
-    <w:p>
-      <w:pPr>
-        <w:bidi/>
-        <w:rPr>
-          <w:rFonts w:ascii="XB Roya" w:hAnsi="XB Roya" w:cs="XB Roya"/>
-          <w:sz w:val="36"/>
-          <w:szCs w:val="36"/>
-          <w:rtl/>
-          <w:lang w:bidi="fa-IR"/>
-        </w:rPr>
-      </w:pPr>
-    </w:p>
-    <w:p>
-      <w:pPr>
-        <w:bidi/>
-        <w:rPr>
-          <w:rFonts w:ascii="XB Roya" w:hAnsi="XB Roya" w:cs="XB Roya"/>
-          <w:sz w:val="36"/>
-          <w:szCs w:val="36"/>
-          <w:rtl/>
-          <w:lang w:bidi="fa-IR"/>
-        </w:rPr>
-      </w:pPr>
-    </w:p>
-    <w:p>
-      <w:pPr>
-        <w:bidi/>
-        <w:rPr>
-          <w:rFonts w:ascii="XB Roya" w:hAnsi="XB Roya" w:cs="XB Roya"/>
-          <w:sz w:val="36"/>
-          <w:szCs w:val="36"/>
-          <w:rtl/>
-          <w:lang w:bidi="fa-IR"/>
-        </w:rPr>
-      </w:pPr>
-    </w:p>
-    <w:p>
-      <w:pPr>
-        <w:bidi/>
-        <w:rPr>
-          <w:rFonts w:ascii="XB Roya" w:hAnsi="XB Roya" w:cs="XB Roya"/>
-          <w:sz w:val="36"/>
-          <w:szCs w:val="36"/>
-          <w:rtl/>
-          <w:lang w:bidi="fa-IR"/>
-        </w:rPr>
-      </w:pPr>
-    </w:p>
-    <w:p>
-      <w:pPr>
-        <w:bidi/>
-        <w:rPr>
-          <w:rFonts w:ascii="XB Roya" w:hAnsi="XB Roya" w:cs="XB Roya"/>
-          <w:sz w:val="36"/>
-          <w:szCs w:val="36"/>
-          <w:rtl/>
-          <w:lang w:bidi="fa-IR"/>
-        </w:rPr>
-      </w:pPr>
-    </w:p>
-    <w:p>
-      <w:pPr>
-        <w:bidi/>
-        <w:rPr>
-          <w:rFonts w:ascii="XB Roya" w:hAnsi="XB Roya" w:cs="XB Roya"/>
-          <w:sz w:val="36"/>
-          <w:szCs w:val="36"/>
-          <w:rtl/>
-          <w:lang w:bidi="fa-IR"/>
-        </w:rPr>
-      </w:pPr>
-    </w:p>
-    <w:p>
-      <w:pPr>
-        <w:bidi/>
-        <w:rPr>
-          <w:rFonts w:ascii="XB Roya" w:hAnsi="XB Roya" w:cs="XB Roya"/>
-          <w:sz w:val="36"/>
-          <w:szCs w:val="36"/>
-          <w:rtl/>
-          <w:lang w:bidi="fa-IR"/>
-        </w:rPr>
-      </w:pPr>
-    </w:p>
-    <w:p>
-      <w:pPr>
-        <w:bidi/>
-        <w:rPr>
-          <w:rFonts w:ascii="XB Roya" w:hAnsi="XB Roya" w:cs="XB Roya"/>
-          <w:sz w:val="36"/>
-          <w:szCs w:val="36"/>
-          <w:rtl/>
-          <w:lang w:bidi="fa-IR"/>
-        </w:rPr>
-      </w:pPr>
-    </w:p>
-    <w:p>
-      <w:pPr>
-        <w:bidi/>
-        <w:rPr>
-          <w:rFonts w:ascii="XB Roya" w:hAnsi="XB Roya" w:cs="XB Roya"/>
-          <w:sz w:val="36"/>
-          <w:szCs w:val="36"/>
-          <w:rtl/>
-          <w:lang w:bidi="fa-IR"/>
-        </w:rPr>
-      </w:pPr>
-    </w:p>
-    <w:p>
-      <w:pPr>
-        <w:bidi/>
-        <w:rPr>
-          <w:rFonts w:ascii="XB Roya" w:hAnsi="XB Roya" w:cs="XB Roya"/>
-          <w:sz w:val="36"/>
-          <w:szCs w:val="36"/>
-          <w:rtl/>
-          <w:lang w:bidi="fa-IR"/>
-        </w:rPr>
-      </w:pPr>
-    </w:p>
-    <w:p>
-      <w:pPr>
-        <w:bidi/>
-        <w:rPr>
-          <w:rFonts w:ascii="XB Roya" w:hAnsi="XB Roya" w:cs="XB Roya"/>
-          <w:sz w:val="36"/>
-          <w:szCs w:val="36"/>
-          <w:rtl/>
-          <w:lang w:bidi="fa-IR"/>
-        </w:rPr>
-      </w:pPr>
-    </w:p>
-    <w:p>
-      <w:pPr>
-        <w:bidi/>
-        <w:rPr>
-          <w:rFonts w:ascii="XB Roya" w:hAnsi="XB Roya" w:cs="XB Roya"/>
-          <w:sz w:val="36"/>
-          <w:szCs w:val="36"/>
-          <w:rtl/>
-          <w:lang w:bidi="fa-IR"/>
-        </w:rPr>
-      </w:pPr>
-    </w:p>
-    <w:p>
-      <w:pPr>
-        <w:bidi/>
-        <w:rPr>
-          <w:rFonts w:ascii="XB Roya" w:hAnsi="XB Roya" w:cs="XB Roya"/>
-          <w:sz w:val="36"/>
-          <w:szCs w:val="36"/>
-          <w:rtl/>
-          <w:lang w:bidi="fa-IR"/>
-        </w:rPr>
-      </w:pPr>
-    </w:p>
-    <w:p>
-      <w:pPr>
-        <w:bidi/>
-        <w:rPr>
-          <w:rFonts w:ascii="XB Roya" w:hAnsi="XB Roya" w:cs="XB Roya"/>
-          <w:sz w:val="36"/>
-          <w:szCs w:val="36"/>
-          <w:rtl/>
-          <w:lang w:bidi="fa-IR"/>
-        </w:rPr>
-      </w:pPr>
-    </w:p>
-    <w:p>
-      <w:pPr>
-        <w:bidi/>
-        <w:rPr>
-          <w:rFonts w:ascii="XB Roya" w:hAnsi="XB Roya" w:cs="XB Roya"/>
-          <w:sz w:val="36"/>
-          <w:szCs w:val="36"/>
-          <w:rtl/>
-          <w:lang w:bidi="fa-IR"/>
-        </w:rPr>
-      </w:pPr>
-    </w:p>
-    <w:p>
-      <w:pPr>
-        <w:bidi/>
-        <w:rPr>
-          <w:rFonts w:ascii="XB Roya" w:hAnsi="XB Roya" w:cs="XB Roya" w:hint="cs"/>
+          <w:rFonts w:ascii="XB Roya" w:hAnsi="XB Roya" w:cs="XB Roya"/>
+          <w:sz w:val="36"/>
+          <w:szCs w:val="36"/>
+          <w:rtl/>
+          <w:lang w:bidi="fa-IR"/>
+        </w:rPr>
+      </w:pPr>
+    </w:p>
+    <w:p>
+      <w:pPr>
+        <w:bidi/>
+        <w:rPr>
+          <w:rFonts w:ascii="XB Roya" w:hAnsi="XB Roya" w:cs="XB Roya"/>
+          <w:sz w:val="36"/>
+          <w:szCs w:val="36"/>
+          <w:rtl/>
+          <w:lang w:bidi="fa-IR"/>
+        </w:rPr>
+      </w:pPr>
+    </w:p>
+    <w:p>
+      <w:pPr>
+        <w:bidi/>
+        <w:rPr>
+          <w:rFonts w:ascii="XB Roya" w:hAnsi="XB Roya" w:cs="XB Roya"/>
+          <w:sz w:val="36"/>
+          <w:szCs w:val="36"/>
+          <w:rtl/>
+          <w:lang w:bidi="fa-IR"/>
+        </w:rPr>
+      </w:pPr>
+    </w:p>
+    <w:p>
+      <w:pPr>
+        <w:bidi/>
+        <w:rPr>
+          <w:rFonts w:ascii="XB Roya" w:hAnsi="XB Roya" w:cs="XB Roya"/>
+          <w:sz w:val="36"/>
+          <w:szCs w:val="36"/>
+          <w:lang w:bidi="fa-IR"/>
+        </w:rPr>
+      </w:pPr>
+    </w:p>
+    <w:p>
+      <w:pPr>
+        <w:bidi/>
+        <w:rPr>
+          <w:rFonts w:ascii="XB Roya" w:hAnsi="XB Roya" w:cs="XB Roya"/>
+          <w:sz w:val="36"/>
+          <w:szCs w:val="36"/>
+          <w:rtl/>
+          <w:lang w:bidi="fa-IR"/>
+        </w:rPr>
+      </w:pPr>
+    </w:p>
+    <w:p>
+      <w:pPr>
+        <w:bidi/>
+        <w:rPr>
+          <w:rFonts w:ascii="XB Roya" w:hAnsi="XB Roya" w:cs="XB Roya"/>
+          <w:sz w:val="36"/>
+          <w:szCs w:val="36"/>
+          <w:rtl/>
+          <w:lang w:bidi="fa-IR"/>
+        </w:rPr>
+      </w:pPr>
+    </w:p>
+    <w:p>
+      <w:pPr>
+        <w:bidi/>
+        <w:rPr>
+          <w:rFonts w:ascii="XB Roya" w:hAnsi="XB Roya" w:cs="XB Roya"/>
+          <w:sz w:val="36"/>
+          <w:szCs w:val="36"/>
+          <w:rtl/>
+          <w:lang w:bidi="fa-IR"/>
+        </w:rPr>
+      </w:pPr>
+    </w:p>
+    <w:p>
+      <w:pPr>
+        <w:bidi/>
+        <w:rPr>
+          <w:rFonts w:ascii="XB Roya" w:hAnsi="XB Roya" w:cs="XB Roya"/>
+          <w:sz w:val="36"/>
+          <w:szCs w:val="36"/>
+          <w:rtl/>
+          <w:lang w:bidi="fa-IR"/>
+        </w:rPr>
+      </w:pPr>
+    </w:p>
+    <w:p>
+      <w:pPr>
+        <w:bidi/>
+        <w:rPr>
+          <w:rFonts w:ascii="XB Roya" w:hAnsi="XB Roya" w:cs="XB Roya"/>
+          <w:sz w:val="36"/>
+          <w:szCs w:val="36"/>
+          <w:rtl/>
+          <w:lang w:bidi="fa-IR"/>
+        </w:rPr>
+      </w:pPr>
+    </w:p>
+    <w:p>
+      <w:pPr>
+        <w:bidi/>
+        <w:rPr>
+          <w:rFonts w:ascii="XB Roya" w:hAnsi="XB Roya" w:cs="XB Roya"/>
+          <w:sz w:val="36"/>
+          <w:szCs w:val="36"/>
+          <w:rtl/>
+          <w:lang w:bidi="fa-IR"/>
+        </w:rPr>
+      </w:pPr>
+    </w:p>
+    <w:p>
+      <w:pPr>
+        <w:bidi/>
+        <w:rPr>
+          <w:rFonts w:ascii="XB Roya" w:hAnsi="XB Roya" w:cs="XB Roya"/>
+          <w:sz w:val="36"/>
+          <w:szCs w:val="36"/>
+          <w:rtl/>
+          <w:lang w:bidi="fa-IR"/>
+        </w:rPr>
+      </w:pPr>
+    </w:p>
+    <w:p>
+      <w:pPr>
+        <w:bidi/>
+        <w:rPr>
+          <w:rFonts w:ascii="XB Roya" w:hAnsi="XB Roya" w:cs="XB Roya"/>
+          <w:sz w:val="36"/>
+          <w:szCs w:val="36"/>
+          <w:rtl/>
+          <w:lang w:bidi="fa-IR"/>
+        </w:rPr>
+      </w:pPr>
+    </w:p>
+    <w:p>
+      <w:pPr>
+        <w:bidi/>
+        <w:rPr>
+          <w:rFonts w:ascii="XB Roya" w:hAnsi="XB Roya" w:cs="XB Roya"/>
+          <w:sz w:val="36"/>
+          <w:szCs w:val="36"/>
+          <w:rtl/>
+          <w:lang w:bidi="fa-IR"/>
+        </w:rPr>
+      </w:pPr>
+    </w:p>
+    <w:p>
+      <w:pPr>
+        <w:bidi/>
+        <w:rPr>
+          <w:rFonts w:ascii="XB Roya" w:hAnsi="XB Roya" w:cs="XB Roya"/>
+          <w:sz w:val="36"/>
+          <w:szCs w:val="36"/>
+          <w:rtl/>
+          <w:lang w:bidi="fa-IR"/>
+        </w:rPr>
+      </w:pPr>
+    </w:p>
+    <w:p>
+      <w:pPr>
+        <w:bidi/>
+        <w:rPr>
+          <w:rFonts w:ascii="XB Roya" w:hAnsi="XB Roya" w:cs="XB Roya"/>
+          <w:sz w:val="36"/>
+          <w:szCs w:val="36"/>
+          <w:rtl/>
+          <w:lang w:bidi="fa-IR"/>
+        </w:rPr>
+      </w:pPr>
+    </w:p>
+    <w:p>
+      <w:pPr>
+        <w:bidi/>
+        <w:rPr>
+          <w:rFonts w:ascii="XB Roya" w:hAnsi="XB Roya" w:cs="XB Roya"/>
+          <w:sz w:val="36"/>
+          <w:szCs w:val="36"/>
+          <w:rtl/>
+          <w:lang w:bidi="fa-IR"/>
+        </w:rPr>
+      </w:pPr>
+    </w:p>
+    <w:p>
+      <w:pPr>
+        <w:bidi/>
+        <w:rPr>
+          <w:rFonts w:ascii="XB Roya" w:hAnsi="XB Roya" w:cs="XB Roya"/>
+          <w:sz w:val="36"/>
+          <w:szCs w:val="36"/>
+          <w:rtl/>
+          <w:lang w:bidi="fa-IR"/>
+        </w:rPr>
+      </w:pPr>
+    </w:p>
+    <w:p>
+      <w:pPr>
+        <w:bidi/>
+        <w:rPr>
+          <w:rFonts w:ascii="XB Roya" w:hAnsi="XB Roya" w:cs="XB Roya"/>
+          <w:sz w:val="36"/>
+          <w:szCs w:val="36"/>
+          <w:rtl/>
+          <w:lang w:bidi="fa-IR"/>
+        </w:rPr>
+      </w:pPr>
+    </w:p>
+    <w:p>
+      <w:pPr>
+        <w:bidi/>
+        <w:rPr>
+          <w:rFonts w:ascii="XB Roya" w:hAnsi="XB Roya" w:cs="XB Roya"/>
+          <w:sz w:val="36"/>
+          <w:szCs w:val="36"/>
+          <w:rtl/>
+          <w:lang w:bidi="fa-IR"/>
+        </w:rPr>
+      </w:pPr>
+    </w:p>
+    <w:p>
+      <w:pPr>
+        <w:bidi/>
+        <w:rPr>
+          <w:rFonts w:ascii="XB Roya" w:hAnsi="XB Roya" w:cs="XB Roya"/>
+          <w:sz w:val="36"/>
+          <w:szCs w:val="36"/>
+          <w:rtl/>
+          <w:lang w:bidi="fa-IR"/>
+        </w:rPr>
+      </w:pPr>
+    </w:p>
+    <w:p>
+      <w:pPr>
+        <w:bidi/>
+        <w:rPr>
+          <w:rFonts w:ascii="XB Roya" w:hAnsi="XB Roya" w:cs="XB Roya"/>
           <w:sz w:val="36"/>
           <w:szCs w:val="36"/>
           <w:rtl/>

</xml_diff>